<commit_message>
adding unfinished reports for lab9, lab10
</commit_message>
<xml_diff>
--- a/Lab8/PP-25 Fedorych Oleksandr Lab8.docx
+++ b/Lab8/PP-25 Fedorych Oleksandr Lab8.docx
@@ -679,17 +679,7 @@
           <w:rFonts w:hint="default" w:ascii="Times New Roman" w:hAnsi="Times New Roman" w:cs="Times New Roman"/>
           <w:sz w:val="28"/>
           <w:szCs w:val="28"/>
-        </w:rPr>
-      </w:pPr>
-    </w:p>
-    <w:p>
-      <w:pPr>
-        <w:spacing w:line="240" w:lineRule="auto"/>
-        <w:jc w:val="center"/>
-        <w:rPr>
-          <w:rFonts w:hint="default" w:ascii="Times New Roman" w:hAnsi="Times New Roman" w:cs="Times New Roman"/>
-          <w:sz w:val="28"/>
-          <w:szCs w:val="28"/>
+          <w:lang w:val="uk-UA"/>
         </w:rPr>
       </w:pPr>
       <w:r>
@@ -700,29 +690,6 @@
         </w:rPr>
         <w:t>Львів – 2024</w:t>
       </w:r>
-    </w:p>
-    <w:p>
-      <w:pPr>
-        <w:spacing w:line="240" w:lineRule="auto"/>
-        <w:jc w:val="center"/>
-        <w:rPr>
-          <w:rFonts w:hint="default" w:ascii="Times New Roman" w:hAnsi="Times New Roman" w:cs="Times New Roman"/>
-          <w:sz w:val="28"/>
-          <w:szCs w:val="28"/>
-        </w:rPr>
-      </w:pPr>
-    </w:p>
-    <w:p>
-      <w:pPr>
-        <w:spacing w:line="240" w:lineRule="auto"/>
-        <w:jc w:val="center"/>
-        <w:rPr>
-          <w:rFonts w:hint="default" w:ascii="Times New Roman" w:hAnsi="Times New Roman" w:cs="Times New Roman"/>
-          <w:sz w:val="28"/>
-          <w:szCs w:val="28"/>
-          <w:lang w:val="uk-UA"/>
-        </w:rPr>
-      </w:pPr>
     </w:p>
     <w:p>
       <w:pPr>
@@ -1090,6 +1057,7 @@
         <w:keepLines w:val="0"/>
         <w:widowControl/>
         <w:numPr>
+          <w:ilvl w:val="0"/>
           <w:numId w:val="0"/>
         </w:numPr>
         <w:suppressLineNumbers w:val="0"/>
@@ -1112,6 +1080,7 @@
         <w:keepLines w:val="0"/>
         <w:widowControl/>
         <w:numPr>
+          <w:ilvl w:val="0"/>
           <w:numId w:val="0"/>
         </w:numPr>
         <w:suppressLineNumbers w:val="0"/>
@@ -1470,8 +1439,8 @@
         </w:rPr>
         <w:drawing>
           <wp:inline distT="0" distB="0" distL="114300" distR="114300">
-            <wp:extent cx="3771900" cy="3070860"/>
-            <wp:effectExtent l="0" t="0" r="7620" b="7620"/>
+            <wp:extent cx="3429000" cy="2791460"/>
+            <wp:effectExtent l="0" t="0" r="0" b="12700"/>
             <wp:docPr id="4" name="Picture 4" descr="3"/>
             <wp:cNvGraphicFramePr>
               <a:graphicFrameLocks xmlns:a="http://schemas.openxmlformats.org/drawingml/2006/main" noChangeAspect="1"/>
@@ -1494,7 +1463,7 @@
                   <pic:spPr>
                     <a:xfrm>
                       <a:off x="0" y="0"/>
-                      <a:ext cx="3771900" cy="3070860"/>
+                      <a:ext cx="3429000" cy="2791460"/>
                     </a:xfrm>
                     <a:prstGeom prst="rect">
                       <a:avLst/>
@@ -1643,6 +1612,7 @@
         <w:keepLines w:val="0"/>
         <w:widowControl/>
         <w:numPr>
+          <w:ilvl w:val="0"/>
           <w:numId w:val="0"/>
         </w:numPr>
         <w:suppressLineNumbers w:val="0"/>
@@ -1665,6 +1635,7 @@
         <w:keepLines w:val="0"/>
         <w:widowControl/>
         <w:numPr>
+          <w:ilvl w:val="0"/>
           <w:numId w:val="0"/>
         </w:numPr>
         <w:suppressLineNumbers w:val="0"/>
@@ -2138,76 +2109,7 @@
         </w:numPr>
         <w:suppressLineNumbers w:val="0"/>
         <w:spacing w:after="160" w:line="240" w:lineRule="auto"/>
-        <w:jc w:val="center"/>
-        <w:rPr>
-          <w:rFonts w:hint="default" w:ascii="Times New Roman" w:hAnsi="Times New Roman" w:cs="Times New Roman"/>
-          <w:b w:val="0"/>
-          <w:bCs w:val="0"/>
-          <w:sz w:val="28"/>
-          <w:szCs w:val="28"/>
-          <w:shd w:val="clear" w:color="auto" w:fill="auto"/>
-          <w:lang w:val="en-US"/>
-        </w:rPr>
-      </w:pPr>
-    </w:p>
-    <w:p>
-      <w:pPr>
-        <w:keepNext w:val="0"/>
-        <w:keepLines w:val="0"/>
-        <w:widowControl/>
-        <w:numPr>
-          <w:ilvl w:val="0"/>
-          <w:numId w:val="0"/>
-        </w:numPr>
-        <w:suppressLineNumbers w:val="0"/>
-        <w:spacing w:after="160" w:line="240" w:lineRule="auto"/>
-        <w:jc w:val="center"/>
-        <w:rPr>
-          <w:rFonts w:hint="default" w:ascii="Times New Roman" w:hAnsi="Times New Roman" w:cs="Times New Roman"/>
-          <w:b w:val="0"/>
-          <w:bCs w:val="0"/>
-          <w:sz w:val="28"/>
-          <w:szCs w:val="28"/>
-          <w:shd w:val="clear" w:color="auto" w:fill="auto"/>
-          <w:lang w:val="en-US"/>
-        </w:rPr>
-      </w:pPr>
-    </w:p>
-    <w:p>
-      <w:pPr>
-        <w:keepNext w:val="0"/>
-        <w:keepLines w:val="0"/>
-        <w:widowControl/>
-        <w:numPr>
-          <w:ilvl w:val="0"/>
-          <w:numId w:val="0"/>
-        </w:numPr>
-        <w:suppressLineNumbers w:val="0"/>
-        <w:spacing w:after="160" w:line="240" w:lineRule="auto"/>
-        <w:jc w:val="center"/>
-        <w:rPr>
-          <w:rFonts w:hint="default" w:ascii="Times New Roman" w:hAnsi="Times New Roman" w:cs="Times New Roman"/>
-          <w:b w:val="0"/>
-          <w:bCs w:val="0"/>
-          <w:sz w:val="28"/>
-          <w:szCs w:val="28"/>
-          <w:shd w:val="clear" w:color="auto" w:fill="auto"/>
-          <w:lang w:val="en-US"/>
-        </w:rPr>
-      </w:pPr>
-    </w:p>
-    <w:p>
-      <w:pPr>
-        <w:keepNext w:val="0"/>
-        <w:keepLines w:val="0"/>
-        <w:widowControl/>
-        <w:numPr>
-          <w:ilvl w:val="0"/>
-          <w:numId w:val="0"/>
-        </w:numPr>
-        <w:suppressLineNumbers w:val="0"/>
-        <w:spacing w:after="160" w:line="240" w:lineRule="auto"/>
-        <w:jc w:val="center"/>
+        <w:jc w:val="both"/>
         <w:rPr>
           <w:rFonts w:hint="default" w:ascii="Times New Roman" w:hAnsi="Times New Roman" w:cs="Times New Roman"/>
           <w:b w:val="0"/>
@@ -2791,53 +2693,7 @@
         </w:numPr>
         <w:suppressLineNumbers w:val="0"/>
         <w:spacing w:after="160" w:line="240" w:lineRule="auto"/>
-        <w:jc w:val="center"/>
-        <w:rPr>
-          <w:rFonts w:hint="default" w:ascii="Times New Roman" w:hAnsi="Times New Roman" w:cs="Times New Roman"/>
-          <w:b w:val="0"/>
-          <w:bCs w:val="0"/>
-          <w:sz w:val="28"/>
-          <w:szCs w:val="28"/>
-          <w:shd w:val="clear" w:color="auto" w:fill="auto"/>
-          <w:lang w:val="en-US"/>
-        </w:rPr>
-      </w:pPr>
-    </w:p>
-    <w:p>
-      <w:pPr>
-        <w:keepNext w:val="0"/>
-        <w:keepLines w:val="0"/>
-        <w:widowControl/>
-        <w:numPr>
-          <w:ilvl w:val="0"/>
-          <w:numId w:val="0"/>
-        </w:numPr>
-        <w:suppressLineNumbers w:val="0"/>
-        <w:spacing w:after="160" w:line="240" w:lineRule="auto"/>
-        <w:jc w:val="center"/>
-        <w:rPr>
-          <w:rFonts w:hint="default" w:ascii="Times New Roman" w:hAnsi="Times New Roman" w:cs="Times New Roman"/>
-          <w:b w:val="0"/>
-          <w:bCs w:val="0"/>
-          <w:sz w:val="28"/>
-          <w:szCs w:val="28"/>
-          <w:shd w:val="clear" w:color="auto" w:fill="auto"/>
-          <w:lang w:val="en-US"/>
-        </w:rPr>
-      </w:pPr>
-    </w:p>
-    <w:p>
-      <w:pPr>
-        <w:keepNext w:val="0"/>
-        <w:keepLines w:val="0"/>
-        <w:widowControl/>
-        <w:numPr>
-          <w:ilvl w:val="0"/>
-          <w:numId w:val="0"/>
-        </w:numPr>
-        <w:suppressLineNumbers w:val="0"/>
-        <w:spacing w:after="160" w:line="240" w:lineRule="auto"/>
-        <w:jc w:val="center"/>
+        <w:jc w:val="both"/>
         <w:rPr>
           <w:rFonts w:hint="default" w:ascii="Times New Roman" w:hAnsi="Times New Roman" w:cs="Times New Roman"/>
           <w:b w:val="0"/>
@@ -2999,6 +2855,7 @@
         <w:keepLines w:val="0"/>
         <w:widowControl/>
         <w:numPr>
+          <w:ilvl w:val="0"/>
           <w:numId w:val="0"/>
         </w:numPr>
         <w:suppressLineNumbers w:val="0"/>
@@ -3021,6 +2878,7 @@
         <w:keepLines w:val="0"/>
         <w:widowControl/>
         <w:numPr>
+          <w:ilvl w:val="0"/>
           <w:numId w:val="0"/>
         </w:numPr>
         <w:suppressLineNumbers w:val="0"/>
@@ -3653,64 +3511,7 @@
         </w:numPr>
         <w:suppressLineNumbers w:val="0"/>
         <w:spacing w:after="160" w:line="240" w:lineRule="auto"/>
-        <w:jc w:val="center"/>
-        <w:rPr>
-          <w:rFonts w:hint="default" w:ascii="Times New Roman" w:hAnsi="Times New Roman" w:cs="Times New Roman"/>
-          <w:sz w:val="28"/>
-          <w:szCs w:val="28"/>
-        </w:rPr>
-      </w:pPr>
-    </w:p>
-    <w:p>
-      <w:pPr>
-        <w:keepNext w:val="0"/>
-        <w:keepLines w:val="0"/>
-        <w:widowControl/>
-        <w:numPr>
-          <w:ilvl w:val="0"/>
-          <w:numId w:val="0"/>
-        </w:numPr>
-        <w:suppressLineNumbers w:val="0"/>
-        <w:spacing w:after="160" w:line="240" w:lineRule="auto"/>
-        <w:jc w:val="center"/>
-        <w:rPr>
-          <w:rFonts w:hint="default" w:ascii="Times New Roman" w:hAnsi="Times New Roman" w:cs="Times New Roman"/>
-          <w:sz w:val="28"/>
-          <w:szCs w:val="28"/>
-        </w:rPr>
-      </w:pPr>
-    </w:p>
-    <w:p>
-      <w:pPr>
-        <w:keepNext w:val="0"/>
-        <w:keepLines w:val="0"/>
-        <w:widowControl/>
-        <w:numPr>
-          <w:ilvl w:val="0"/>
-          <w:numId w:val="0"/>
-        </w:numPr>
-        <w:suppressLineNumbers w:val="0"/>
-        <w:spacing w:after="160" w:line="240" w:lineRule="auto"/>
-        <w:jc w:val="center"/>
-        <w:rPr>
-          <w:rFonts w:hint="default" w:ascii="Times New Roman" w:hAnsi="Times New Roman" w:cs="Times New Roman"/>
-          <w:sz w:val="28"/>
-          <w:szCs w:val="28"/>
-        </w:rPr>
-      </w:pPr>
-    </w:p>
-    <w:p>
-      <w:pPr>
-        <w:keepNext w:val="0"/>
-        <w:keepLines w:val="0"/>
-        <w:widowControl/>
-        <w:numPr>
-          <w:ilvl w:val="0"/>
-          <w:numId w:val="0"/>
-        </w:numPr>
-        <w:suppressLineNumbers w:val="0"/>
-        <w:spacing w:after="160" w:line="240" w:lineRule="auto"/>
-        <w:jc w:val="center"/>
+        <w:jc w:val="both"/>
         <w:rPr>
           <w:rFonts w:hint="default" w:ascii="Times New Roman" w:hAnsi="Times New Roman" w:cs="Times New Roman"/>
           <w:sz w:val="28"/>
@@ -4011,8 +3812,8 @@
         </w:rPr>
         <w:drawing>
           <wp:inline distT="0" distB="0" distL="114300" distR="114300">
-            <wp:extent cx="6116955" cy="1870710"/>
-            <wp:effectExtent l="0" t="0" r="9525" b="3810"/>
+            <wp:extent cx="5530850" cy="1691640"/>
+            <wp:effectExtent l="0" t="0" r="1270" b="0"/>
             <wp:docPr id="13" name="Picture 6"/>
             <wp:cNvGraphicFramePr>
               <a:graphicFrameLocks xmlns:a="http://schemas.openxmlformats.org/drawingml/2006/main" noChangeAspect="1"/>
@@ -4035,7 +3836,7 @@
                   <pic:spPr>
                     <a:xfrm>
                       <a:off x="0" y="0"/>
-                      <a:ext cx="6116955" cy="1870710"/>
+                      <a:ext cx="5530850" cy="1691640"/>
                     </a:xfrm>
                     <a:prstGeom prst="rect">
                       <a:avLst/>
@@ -5173,76 +4974,7 @@
         </w:numPr>
         <w:suppressLineNumbers w:val="0"/>
         <w:spacing w:after="160" w:line="240" w:lineRule="auto"/>
-        <w:jc w:val="center"/>
-        <w:rPr>
-          <w:rFonts w:hint="default" w:ascii="Times New Roman" w:hAnsi="Times New Roman" w:cs="Times New Roman"/>
-          <w:b w:val="0"/>
-          <w:bCs w:val="0"/>
-          <w:sz w:val="28"/>
-          <w:szCs w:val="28"/>
-          <w:shd w:val="clear" w:color="auto" w:fill="auto"/>
-          <w:lang w:val="uk-UA"/>
-        </w:rPr>
-      </w:pPr>
-    </w:p>
-    <w:p>
-      <w:pPr>
-        <w:keepNext w:val="0"/>
-        <w:keepLines w:val="0"/>
-        <w:widowControl/>
-        <w:numPr>
-          <w:ilvl w:val="0"/>
-          <w:numId w:val="0"/>
-        </w:numPr>
-        <w:suppressLineNumbers w:val="0"/>
-        <w:spacing w:after="160" w:line="240" w:lineRule="auto"/>
-        <w:jc w:val="center"/>
-        <w:rPr>
-          <w:rFonts w:hint="default" w:ascii="Times New Roman" w:hAnsi="Times New Roman" w:cs="Times New Roman"/>
-          <w:b w:val="0"/>
-          <w:bCs w:val="0"/>
-          <w:sz w:val="28"/>
-          <w:szCs w:val="28"/>
-          <w:shd w:val="clear" w:color="auto" w:fill="auto"/>
-          <w:lang w:val="uk-UA"/>
-        </w:rPr>
-      </w:pPr>
-    </w:p>
-    <w:p>
-      <w:pPr>
-        <w:keepNext w:val="0"/>
-        <w:keepLines w:val="0"/>
-        <w:widowControl/>
-        <w:numPr>
-          <w:ilvl w:val="0"/>
-          <w:numId w:val="0"/>
-        </w:numPr>
-        <w:suppressLineNumbers w:val="0"/>
-        <w:spacing w:after="160" w:line="240" w:lineRule="auto"/>
-        <w:jc w:val="center"/>
-        <w:rPr>
-          <w:rFonts w:hint="default" w:ascii="Times New Roman" w:hAnsi="Times New Roman" w:cs="Times New Roman"/>
-          <w:b w:val="0"/>
-          <w:bCs w:val="0"/>
-          <w:sz w:val="28"/>
-          <w:szCs w:val="28"/>
-          <w:shd w:val="clear" w:color="auto" w:fill="auto"/>
-          <w:lang w:val="uk-UA"/>
-        </w:rPr>
-      </w:pPr>
-    </w:p>
-    <w:p>
-      <w:pPr>
-        <w:keepNext w:val="0"/>
-        <w:keepLines w:val="0"/>
-        <w:widowControl/>
-        <w:numPr>
-          <w:ilvl w:val="0"/>
-          <w:numId w:val="0"/>
-        </w:numPr>
-        <w:suppressLineNumbers w:val="0"/>
-        <w:spacing w:after="160" w:line="240" w:lineRule="auto"/>
-        <w:jc w:val="center"/>
+        <w:jc w:val="both"/>
         <w:rPr>
           <w:rFonts w:hint="default" w:ascii="Times New Roman" w:hAnsi="Times New Roman" w:cs="Times New Roman"/>
           <w:b w:val="0"/>
@@ -6289,46 +6021,6 @@
           <w:rFonts w:hint="default" w:ascii="Times New Roman" w:hAnsi="Times New Roman" w:cs="Times New Roman"/>
           <w:sz w:val="28"/>
           <w:szCs w:val="28"/>
-          <w:lang w:val="uk-UA"/>
-        </w:rPr>
-      </w:pPr>
-    </w:p>
-    <w:p>
-      <w:pPr>
-        <w:keepNext w:val="0"/>
-        <w:keepLines w:val="0"/>
-        <w:widowControl/>
-        <w:numPr>
-          <w:ilvl w:val="0"/>
-          <w:numId w:val="0"/>
-        </w:numPr>
-        <w:suppressLineNumbers w:val="0"/>
-        <w:spacing w:after="160" w:line="240" w:lineRule="auto"/>
-        <w:jc w:val="both"/>
-        <w:rPr>
-          <w:rFonts w:hint="default" w:ascii="Times New Roman" w:hAnsi="Times New Roman" w:cs="Times New Roman"/>
-          <w:sz w:val="28"/>
-          <w:szCs w:val="28"/>
-          <w:lang w:val="uk-UA"/>
-        </w:rPr>
-      </w:pPr>
-    </w:p>
-    <w:p>
-      <w:pPr>
-        <w:keepNext w:val="0"/>
-        <w:keepLines w:val="0"/>
-        <w:widowControl/>
-        <w:numPr>
-          <w:ilvl w:val="0"/>
-          <w:numId w:val="0"/>
-        </w:numPr>
-        <w:suppressLineNumbers w:val="0"/>
-        <w:spacing w:after="160" w:line="240" w:lineRule="auto"/>
-        <w:jc w:val="both"/>
-        <w:rPr>
-          <w:rFonts w:hint="default" w:ascii="Times New Roman" w:hAnsi="Times New Roman" w:cs="Times New Roman"/>
-          <w:sz w:val="28"/>
-          <w:szCs w:val="28"/>
           <w:lang w:val="en-US"/>
         </w:rPr>
       </w:pPr>
@@ -7374,66 +7066,6 @@
         <w:widowControl/>
         <w:numPr>
           <w:ilvl w:val="0"/>
-          <w:numId w:val="0"/>
-        </w:numPr>
-        <w:suppressLineNumbers w:val="0"/>
-        <w:spacing w:after="160" w:line="240" w:lineRule="auto"/>
-        <w:jc w:val="both"/>
-        <w:rPr>
-          <w:rFonts w:hint="default" w:ascii="Times New Roman" w:hAnsi="Times New Roman" w:cs="Times New Roman"/>
-          <w:sz w:val="28"/>
-          <w:szCs w:val="28"/>
-          <w:lang w:val="en-US"/>
-        </w:rPr>
-      </w:pPr>
-    </w:p>
-    <w:p>
-      <w:pPr>
-        <w:keepNext w:val="0"/>
-        <w:keepLines w:val="0"/>
-        <w:widowControl/>
-        <w:numPr>
-          <w:ilvl w:val="0"/>
-          <w:numId w:val="0"/>
-        </w:numPr>
-        <w:suppressLineNumbers w:val="0"/>
-        <w:spacing w:after="160" w:line="240" w:lineRule="auto"/>
-        <w:jc w:val="both"/>
-        <w:rPr>
-          <w:rFonts w:hint="default" w:ascii="Times New Roman" w:hAnsi="Times New Roman" w:cs="Times New Roman"/>
-          <w:sz w:val="28"/>
-          <w:szCs w:val="28"/>
-          <w:lang w:val="en-US"/>
-        </w:rPr>
-      </w:pPr>
-    </w:p>
-    <w:p>
-      <w:pPr>
-        <w:keepNext w:val="0"/>
-        <w:keepLines w:val="0"/>
-        <w:widowControl/>
-        <w:numPr>
-          <w:ilvl w:val="0"/>
-          <w:numId w:val="0"/>
-        </w:numPr>
-        <w:suppressLineNumbers w:val="0"/>
-        <w:spacing w:after="160" w:line="240" w:lineRule="auto"/>
-        <w:jc w:val="both"/>
-        <w:rPr>
-          <w:rFonts w:hint="default" w:ascii="Times New Roman" w:hAnsi="Times New Roman" w:cs="Times New Roman"/>
-          <w:sz w:val="28"/>
-          <w:szCs w:val="28"/>
-          <w:lang w:val="en-US"/>
-        </w:rPr>
-      </w:pPr>
-    </w:p>
-    <w:p>
-      <w:pPr>
-        <w:keepNext w:val="0"/>
-        <w:keepLines w:val="0"/>
-        <w:widowControl/>
-        <w:numPr>
-          <w:ilvl w:val="0"/>
           <w:numId w:val="1"/>
         </w:numPr>
         <w:suppressLineNumbers w:val="0"/>
@@ -8380,66 +8012,6 @@
           <w:lang w:val="uk-UA"/>
         </w:rPr>
       </w:pPr>
-    </w:p>
-    <w:p>
-      <w:pPr>
-        <w:keepNext w:val="0"/>
-        <w:keepLines w:val="0"/>
-        <w:widowControl/>
-        <w:numPr>
-          <w:ilvl w:val="0"/>
-          <w:numId w:val="0"/>
-        </w:numPr>
-        <w:suppressLineNumbers w:val="0"/>
-        <w:spacing w:line="240" w:lineRule="auto"/>
-        <w:jc w:val="both"/>
-        <w:rPr>
-          <w:rFonts w:hint="default" w:ascii="Times New Roman" w:hAnsi="Times New Roman" w:cs="Times New Roman"/>
-          <w:sz w:val="28"/>
-          <w:szCs w:val="28"/>
-          <w:lang w:val="uk-UA"/>
-        </w:rPr>
-      </w:pPr>
-    </w:p>
-    <w:p>
-      <w:pPr>
-        <w:keepNext w:val="0"/>
-        <w:keepLines w:val="0"/>
-        <w:widowControl/>
-        <w:numPr>
-          <w:ilvl w:val="0"/>
-          <w:numId w:val="0"/>
-        </w:numPr>
-        <w:suppressLineNumbers w:val="0"/>
-        <w:spacing w:line="240" w:lineRule="auto"/>
-        <w:jc w:val="both"/>
-        <w:rPr>
-          <w:rFonts w:hint="default" w:ascii="Times New Roman" w:hAnsi="Times New Roman" w:cs="Times New Roman"/>
-          <w:sz w:val="28"/>
-          <w:szCs w:val="28"/>
-          <w:lang w:val="uk-UA"/>
-        </w:rPr>
-      </w:pPr>
-    </w:p>
-    <w:p>
-      <w:pPr>
-        <w:keepNext w:val="0"/>
-        <w:keepLines w:val="0"/>
-        <w:widowControl/>
-        <w:numPr>
-          <w:ilvl w:val="0"/>
-          <w:numId w:val="0"/>
-        </w:numPr>
-        <w:suppressLineNumbers w:val="0"/>
-        <w:spacing w:line="240" w:lineRule="auto"/>
-        <w:jc w:val="both"/>
-        <w:rPr>
-          <w:rFonts w:hint="default" w:ascii="Times New Roman" w:hAnsi="Times New Roman" w:cs="Times New Roman"/>
-          <w:sz w:val="28"/>
-          <w:szCs w:val="28"/>
-          <w:lang w:val="uk-UA"/>
-        </w:rPr>
-      </w:pPr>
       <w:r>
         <w:rPr>
           <w:rFonts w:hint="default" w:ascii="Times New Roman" w:hAnsi="Times New Roman" w:cs="Times New Roman"/>
@@ -9196,66 +8768,6 @@
         <w:widowControl/>
         <w:numPr>
           <w:ilvl w:val="0"/>
-          <w:numId w:val="0"/>
-        </w:numPr>
-        <w:suppressLineNumbers w:val="0"/>
-        <w:spacing w:line="240" w:lineRule="auto"/>
-        <w:jc w:val="both"/>
-        <w:rPr>
-          <w:rFonts w:hint="default" w:ascii="Times New Roman" w:hAnsi="Times New Roman" w:cs="Times New Roman"/>
-          <w:sz w:val="28"/>
-          <w:szCs w:val="28"/>
-          <w:lang w:val="uk-UA"/>
-        </w:rPr>
-      </w:pPr>
-    </w:p>
-    <w:p>
-      <w:pPr>
-        <w:keepNext w:val="0"/>
-        <w:keepLines w:val="0"/>
-        <w:widowControl/>
-        <w:numPr>
-          <w:ilvl w:val="0"/>
-          <w:numId w:val="0"/>
-        </w:numPr>
-        <w:suppressLineNumbers w:val="0"/>
-        <w:spacing w:line="240" w:lineRule="auto"/>
-        <w:jc w:val="both"/>
-        <w:rPr>
-          <w:rFonts w:hint="default" w:ascii="Times New Roman" w:hAnsi="Times New Roman" w:cs="Times New Roman"/>
-          <w:sz w:val="28"/>
-          <w:szCs w:val="28"/>
-          <w:lang w:val="uk-UA"/>
-        </w:rPr>
-      </w:pPr>
-    </w:p>
-    <w:p>
-      <w:pPr>
-        <w:keepNext w:val="0"/>
-        <w:keepLines w:val="0"/>
-        <w:widowControl/>
-        <w:numPr>
-          <w:ilvl w:val="0"/>
-          <w:numId w:val="0"/>
-        </w:numPr>
-        <w:suppressLineNumbers w:val="0"/>
-        <w:spacing w:line="240" w:lineRule="auto"/>
-        <w:jc w:val="both"/>
-        <w:rPr>
-          <w:rFonts w:hint="default" w:ascii="Times New Roman" w:hAnsi="Times New Roman" w:cs="Times New Roman"/>
-          <w:sz w:val="28"/>
-          <w:szCs w:val="28"/>
-          <w:lang w:val="uk-UA"/>
-        </w:rPr>
-      </w:pPr>
-    </w:p>
-    <w:p>
-      <w:pPr>
-        <w:keepNext w:val="0"/>
-        <w:keepLines w:val="0"/>
-        <w:widowControl/>
-        <w:numPr>
-          <w:ilvl w:val="0"/>
           <w:numId w:val="1"/>
         </w:numPr>
         <w:suppressLineNumbers w:val="0"/>
@@ -9378,6 +8890,7 @@
         <w:keepLines w:val="0"/>
         <w:widowControl/>
         <w:numPr>
+          <w:ilvl w:val="0"/>
           <w:numId w:val="0"/>
         </w:numPr>
         <w:suppressLineNumbers w:val="0"/>
@@ -10227,47 +9740,7 @@
           <w:rFonts w:hint="default" w:ascii="Times New Roman" w:hAnsi="Times New Roman" w:cs="Times New Roman"/>
           <w:sz w:val="28"/>
           <w:szCs w:val="28"/>
-          <w:lang w:val="uk-UA"/>
-        </w:rPr>
-      </w:pPr>
-    </w:p>
-    <w:p>
-      <w:pPr>
-        <w:keepNext w:val="0"/>
-        <w:keepLines w:val="0"/>
-        <w:widowControl/>
-        <w:numPr>
-          <w:ilvl w:val="0"/>
-          <w:numId w:val="0"/>
-        </w:numPr>
-        <w:suppressLineNumbers w:val="0"/>
-        <w:spacing w:line="240" w:lineRule="auto"/>
-        <w:jc w:val="left"/>
-        <w:rPr>
-          <w:rFonts w:hint="default" w:ascii="Times New Roman" w:hAnsi="Times New Roman" w:cs="Times New Roman"/>
-          <w:sz w:val="28"/>
-          <w:szCs w:val="28"/>
-          <w:lang w:val="uk-UA"/>
-        </w:rPr>
-      </w:pPr>
-    </w:p>
-    <w:p>
-      <w:pPr>
-        <w:keepNext w:val="0"/>
-        <w:keepLines w:val="0"/>
-        <w:widowControl/>
-        <w:numPr>
-          <w:ilvl w:val="0"/>
-          <w:numId w:val="0"/>
-        </w:numPr>
-        <w:suppressLineNumbers w:val="0"/>
-        <w:spacing w:line="240" w:lineRule="auto"/>
-        <w:jc w:val="left"/>
-        <w:rPr>
-          <w:rFonts w:hint="default" w:ascii="Times New Roman" w:hAnsi="Times New Roman" w:cs="Times New Roman"/>
-          <w:sz w:val="28"/>
-          <w:szCs w:val="28"/>
-          <w:lang w:val="uk-UA"/>
+          <w:lang w:val="en-US"/>
         </w:rPr>
       </w:pPr>
     </w:p>
@@ -10787,18 +10260,7 @@
           <w:szCs w:val="28"/>
           <w:lang w:val="uk-UA"/>
         </w:rPr>
-        <w:t>запити</w:t>
-      </w:r>
-      <w:r>
-        <w:rPr>
-          <w:rFonts w:hint="default" w:ascii="Times New Roman" w:hAnsi="Times New Roman" w:cs="Times New Roman"/>
-          <w:b w:val="0"/>
-          <w:bCs w:val="0"/>
-          <w:sz w:val="28"/>
-          <w:szCs w:val="28"/>
-          <w:lang w:val="uk-UA"/>
-        </w:rPr>
-        <w:t>.</w:t>
+        <w:t>запити.</w:t>
       </w:r>
     </w:p>
     <w:p>
@@ -10983,66 +10445,6 @@
         </w:rPr>
         <w:t>.</w:t>
       </w:r>
-    </w:p>
-    <w:p>
-      <w:pPr>
-        <w:keepNext w:val="0"/>
-        <w:keepLines w:val="0"/>
-        <w:widowControl/>
-        <w:numPr>
-          <w:ilvl w:val="0"/>
-          <w:numId w:val="0"/>
-        </w:numPr>
-        <w:suppressLineNumbers w:val="0"/>
-        <w:spacing w:line="240" w:lineRule="auto"/>
-        <w:jc w:val="left"/>
-        <w:rPr>
-          <w:rFonts w:hint="default" w:ascii="Times New Roman" w:hAnsi="Times New Roman" w:cs="Times New Roman"/>
-          <w:sz w:val="28"/>
-          <w:szCs w:val="28"/>
-          <w:lang w:val="en-US"/>
-        </w:rPr>
-      </w:pPr>
-    </w:p>
-    <w:p>
-      <w:pPr>
-        <w:keepNext w:val="0"/>
-        <w:keepLines w:val="0"/>
-        <w:widowControl/>
-        <w:numPr>
-          <w:ilvl w:val="0"/>
-          <w:numId w:val="0"/>
-        </w:numPr>
-        <w:suppressLineNumbers w:val="0"/>
-        <w:spacing w:line="240" w:lineRule="auto"/>
-        <w:jc w:val="left"/>
-        <w:rPr>
-          <w:rFonts w:hint="default" w:ascii="Times New Roman" w:hAnsi="Times New Roman" w:cs="Times New Roman"/>
-          <w:sz w:val="28"/>
-          <w:szCs w:val="28"/>
-          <w:lang w:val="en-US"/>
-        </w:rPr>
-      </w:pPr>
-    </w:p>
-    <w:p>
-      <w:pPr>
-        <w:keepNext w:val="0"/>
-        <w:keepLines w:val="0"/>
-        <w:widowControl/>
-        <w:numPr>
-          <w:ilvl w:val="0"/>
-          <w:numId w:val="0"/>
-        </w:numPr>
-        <w:suppressLineNumbers w:val="0"/>
-        <w:spacing w:line="240" w:lineRule="auto"/>
-        <w:jc w:val="left"/>
-        <w:rPr>
-          <w:rFonts w:hint="default" w:ascii="Times New Roman" w:hAnsi="Times New Roman" w:cs="Times New Roman"/>
-          <w:sz w:val="28"/>
-          <w:szCs w:val="28"/>
-          <w:lang w:val="en-US"/>
-        </w:rPr>
-      </w:pPr>
     </w:p>
     <w:p>
       <w:pPr>
@@ -11538,18 +10940,7 @@
           <w:szCs w:val="28"/>
           <w:lang w:val="uk-UA"/>
         </w:rPr>
-        <w:t>Вікно для ідентифікації</w:t>
-      </w:r>
-      <w:r>
-        <w:rPr>
-          <w:rFonts w:hint="default" w:ascii="Times New Roman" w:hAnsi="Times New Roman" w:cs="Times New Roman"/>
-          <w:b w:val="0"/>
-          <w:bCs w:val="0"/>
-          <w:sz w:val="28"/>
-          <w:szCs w:val="28"/>
-          <w:lang w:val="uk-UA"/>
-        </w:rPr>
-        <w:t>.</w:t>
+        <w:t>Вікно для ідентифікації.</w:t>
       </w:r>
     </w:p>
     <w:p>
@@ -12083,46 +11474,6 @@
           <w:rFonts w:hint="default" w:ascii="Times New Roman" w:hAnsi="Times New Roman" w:cs="Times New Roman"/>
           <w:sz w:val="28"/>
           <w:szCs w:val="28"/>
-          <w:lang w:val="en-US"/>
-        </w:rPr>
-      </w:pPr>
-    </w:p>
-    <w:p>
-      <w:pPr>
-        <w:keepNext w:val="0"/>
-        <w:keepLines w:val="0"/>
-        <w:widowControl/>
-        <w:numPr>
-          <w:ilvl w:val="0"/>
-          <w:numId w:val="0"/>
-        </w:numPr>
-        <w:suppressLineNumbers w:val="0"/>
-        <w:spacing w:line="240" w:lineRule="auto"/>
-        <w:jc w:val="left"/>
-        <w:rPr>
-          <w:rFonts w:hint="default" w:ascii="Times New Roman" w:hAnsi="Times New Roman" w:cs="Times New Roman"/>
-          <w:sz w:val="28"/>
-          <w:szCs w:val="28"/>
-          <w:lang w:val="en-US"/>
-        </w:rPr>
-      </w:pPr>
-    </w:p>
-    <w:p>
-      <w:pPr>
-        <w:keepNext w:val="0"/>
-        <w:keepLines w:val="0"/>
-        <w:widowControl/>
-        <w:numPr>
-          <w:ilvl w:val="0"/>
-          <w:numId w:val="0"/>
-        </w:numPr>
-        <w:suppressLineNumbers w:val="0"/>
-        <w:spacing w:line="240" w:lineRule="auto"/>
-        <w:jc w:val="left"/>
-        <w:rPr>
-          <w:rFonts w:hint="default" w:ascii="Times New Roman" w:hAnsi="Times New Roman" w:cs="Times New Roman"/>
-          <w:sz w:val="28"/>
-          <w:szCs w:val="28"/>
           <w:lang w:val="uk-UA"/>
         </w:rPr>
       </w:pPr>
@@ -12634,8 +11985,8 @@
       <w:r>
         <w:drawing>
           <wp:inline distT="0" distB="0" distL="114300" distR="114300">
-            <wp:extent cx="3616325" cy="3719830"/>
-            <wp:effectExtent l="0" t="0" r="10795" b="13970"/>
+            <wp:extent cx="2891790" cy="2974975"/>
+            <wp:effectExtent l="0" t="0" r="3810" b="12065"/>
             <wp:docPr id="44" name="Picture 37"/>
             <wp:cNvGraphicFramePr>
               <a:graphicFrameLocks xmlns:a="http://schemas.openxmlformats.org/drawingml/2006/main" noChangeAspect="1"/>
@@ -12658,7 +12009,7 @@
                   <pic:spPr>
                     <a:xfrm>
                       <a:off x="0" y="0"/>
-                      <a:ext cx="3616325" cy="3719830"/>
+                      <a:ext cx="2891790" cy="2974975"/>
                     </a:xfrm>
                     <a:prstGeom prst="rect">
                       <a:avLst/>
@@ -12688,11 +12039,7 @@
         <w:spacing w:line="240" w:lineRule="auto"/>
         <w:jc w:val="center"/>
         <w:rPr>
-          <w:rFonts w:hint="default" w:ascii="Times New Roman" w:hAnsi="Times New Roman" w:cs="Times New Roman"/>
-          <w:b w:val="0"/>
-          <w:bCs w:val="0"/>
-          <w:sz w:val="28"/>
-          <w:szCs w:val="28"/>
+          <w:rFonts w:hint="default"/>
           <w:lang w:val="uk-UA"/>
         </w:rPr>
       </w:pPr>
@@ -12760,39 +12107,10 @@
           <w:szCs w:val="28"/>
           <w:lang w:val="uk-UA"/>
         </w:rPr>
-        <w:t>рядка</w:t>
+        <w:t>рядка.</w:t>
       </w:r>
       <w:bookmarkStart w:id="0" w:name="_GoBack"/>
       <w:bookmarkEnd w:id="0"/>
-      <w:r>
-        <w:rPr>
-          <w:rFonts w:hint="default" w:ascii="Times New Roman" w:hAnsi="Times New Roman" w:cs="Times New Roman"/>
-          <w:b w:val="0"/>
-          <w:bCs w:val="0"/>
-          <w:sz w:val="28"/>
-          <w:szCs w:val="28"/>
-          <w:lang w:val="uk-UA"/>
-        </w:rPr>
-        <w:t>.</w:t>
-      </w:r>
-    </w:p>
-    <w:p>
-      <w:pPr>
-        <w:keepNext w:val="0"/>
-        <w:keepLines w:val="0"/>
-        <w:widowControl/>
-        <w:numPr>
-          <w:ilvl w:val="0"/>
-          <w:numId w:val="0"/>
-        </w:numPr>
-        <w:suppressLineNumbers w:val="0"/>
-        <w:spacing w:line="240" w:lineRule="auto"/>
-        <w:jc w:val="center"/>
-        <w:rPr>
-          <w:rFonts w:hint="default"/>
-          <w:lang w:val="uk-UA"/>
-        </w:rPr>
-      </w:pPr>
     </w:p>
     <w:p>
       <w:pPr>
@@ -12897,7 +12215,7 @@
     </w:p>
     <w:sectPr>
       <w:pgSz w:w="11906" w:h="16838"/>
-      <w:pgMar w:top="567" w:right="1134" w:bottom="567" w:left="1134" w:header="708" w:footer="708" w:gutter="0"/>
+      <w:pgMar w:top="1134" w:right="1134" w:bottom="1134" w:left="1134" w:header="708" w:footer="708" w:gutter="0"/>
       <w:cols w:space="708" w:num="1"/>
       <w:docGrid w:linePitch="360" w:charSpace="0"/>
     </w:sectPr>

</xml_diff>